<commit_message>
[docs] Updated analysis report
</commit_message>
<xml_diff>
--- a/reports/Sprint 1/Group/Analysis report.docx
+++ b/reports/Sprint 1/Group/Analysis report.docx
@@ -2675,48 +2675,18 @@
         <w:lastRenderedPageBreak/>
         <w:t>Resumen ejecutivo</w:t>
       </w:r>
+      <w:bookmarkStart w:id="1" w:name="_Toc158896927"/>
       <w:bookmarkEnd w:id="0"/>
     </w:p>
     <w:p>
       <w:pPr>
         <w:ind w:firstLine="0"/>
-        <w:rPr>
-          <w:rFonts w:cs="Arial"/>
-        </w:rPr>
       </w:pPr>
       <w:r>
-        <w:rPr>
-          <w:rFonts w:cs="Arial"/>
-        </w:rPr>
-        <w:t>Intencionalmente en blanco, se especifica en el documento “</w:t>
+        <w:t>El informe de análisis incluye registros detallados de los análisis realizados sobre los requisitos relevantes, proporcionando conclusiones detalladas y decisiones para corregirlos, así como enlaces a la validación realizada por un profesor. Se enfoca en los requisitos que requieren análisis y se comparte en un foro para facilitar la validación adicional por parte del profesor</w:t>
       </w:r>
-      <w:proofErr w:type="spellStart"/>
       <w:r>
-        <w:rPr>
-          <w:rFonts w:cs="Arial"/>
-        </w:rPr>
-        <w:t>Chartering</w:t>
-      </w:r>
-      <w:proofErr w:type="spellEnd"/>
-      <w:r>
-        <w:rPr>
-          <w:rFonts w:cs="Arial"/>
-        </w:rPr>
-        <w:t xml:space="preserve"> </w:t>
-      </w:r>
-      <w:proofErr w:type="spellStart"/>
-      <w:r>
-        <w:rPr>
-          <w:rFonts w:cs="Arial"/>
-        </w:rPr>
-        <w:t>report</w:t>
-      </w:r>
-      <w:proofErr w:type="spellEnd"/>
-      <w:r>
-        <w:rPr>
-          <w:rFonts w:cs="Arial"/>
-        </w:rPr>
-        <w:t>”.</w:t>
+        <w:t>.</w:t>
       </w:r>
     </w:p>
     <w:p>
@@ -2732,7 +2702,6 @@
           <w:bCs/>
         </w:rPr>
       </w:pPr>
-      <w:bookmarkStart w:id="1" w:name="_Toc158896927"/>
       <w:r>
         <w:rPr>
           <w:rFonts w:ascii="Arial Narrow" w:hAnsi="Arial Narrow"/>
@@ -2754,19 +2723,7 @@
         <w:rPr>
           <w:rFonts w:cs="Arial"/>
         </w:rPr>
-        <w:t xml:space="preserve">En este documento se listarán análisis de los requisitos implementados con las respectivas decisiones tomadas para implementar cada uno de ellos junto con una </w:t>
-      </w:r>
-      <w:r>
-        <w:rPr>
-          <w:rFonts w:cs="Arial"/>
-        </w:rPr>
-        <w:t>conclusión</w:t>
-      </w:r>
-      <w:r>
-        <w:rPr>
-          <w:rFonts w:cs="Arial"/>
-        </w:rPr>
-        <w:t>.</w:t>
+        <w:t>Intencionalmente en blanco. Se especifica en el resumen ejecutivo de este mismo informe.</w:t>
       </w:r>
     </w:p>
     <w:p>
@@ -2840,28 +2797,7 @@
         <w:rPr>
           <w:lang w:val="en-US"/>
         </w:rPr>
-        <w:t xml:space="preserve">“Instantiate and </w:t>
-      </w:r>
-      <w:proofErr w:type="spellStart"/>
-      <w:r>
-        <w:rPr>
-          <w:lang w:val="en-US"/>
-        </w:rPr>
-        <w:t>customise</w:t>
-      </w:r>
-      <w:proofErr w:type="spellEnd"/>
-      <w:r>
-        <w:rPr>
-          <w:lang w:val="en-US"/>
-        </w:rPr>
-        <w:t xml:space="preserve"> the appropriate starter project so that you can work on this project.  Make sure that the name of your project folder, maven configuration (pom.xml), and database is “</w:t>
-      </w:r>
-      <w:proofErr w:type="spellStart"/>
-      <w:r>
-        <w:rPr>
-          <w:lang w:val="en-US"/>
-        </w:rPr>
-        <w:t>Acme-SF-D</w:t>
+        <w:t>“Instantiate and customise the appropriate starter project so that you can work on this project.  Make sure that the name of your project folder, maven configuration (pom.xml), and database is “Acme-SF-D</w:t>
       </w:r>
       <w:r>
         <w:rPr>
@@ -2876,7 +2812,6 @@
         </w:rPr>
         <w:t>dd</w:t>
       </w:r>
-      <w:proofErr w:type="spellEnd"/>
       <w:r>
         <w:rPr>
           <w:rFonts w:ascii="Cambria Math" w:hAnsi="Cambria Math" w:cs="Cambria Math"/>
@@ -3004,6 +2939,7 @@
           <w:b/>
           <w:szCs w:val="24"/>
         </w:rPr>
+        <w:lastRenderedPageBreak/>
         <w:t>Requisitos individuales</w:t>
       </w:r>
       <w:bookmarkEnd w:id="4"/>
@@ -3033,7 +2969,6 @@
           <w:b/>
           <w:szCs w:val="24"/>
         </w:rPr>
-        <w:lastRenderedPageBreak/>
         <w:t>Conclusio</w:t>
       </w:r>
       <w:r>

</xml_diff>

<commit_message>
[docs] Analysis report done
</commit_message>
<xml_diff>
--- a/reports/Sprint 1/Group/Analysis report.docx
+++ b/reports/Sprint 1/Group/Analysis report.docx
@@ -389,14 +389,17 @@
         </w:rPr>
         <w:t xml:space="preserve">: </w:t>
       </w:r>
-      <w:r>
-        <w:rPr>
-          <w:rFonts w:ascii="Arial Narrow" w:hAnsi="Arial Narrow"/>
-          <w:sz w:val="26"/>
-          <w:szCs w:val="26"/>
-        </w:rPr>
-        <w:t>https://github.com/dedece65/Acme-SF-D01.git</w:t>
-      </w:r>
+      <w:hyperlink r:id="rId9" w:history="1">
+        <w:r>
+          <w:rPr>
+            <w:rStyle w:val="Hipervnculo"/>
+            <w:rFonts w:ascii="Arial Narrow" w:hAnsi="Arial Narrow"/>
+            <w:sz w:val="26"/>
+            <w:szCs w:val="26"/>
+          </w:rPr>
+          <w:t>https://github.com/dedece65/Acme-SF-D01.git</w:t>
+        </w:r>
+      </w:hyperlink>
     </w:p>
     <w:p>
       <w:pPr>
@@ -436,7 +439,23 @@
           <w:sz w:val="26"/>
           <w:szCs w:val="26"/>
         </w:rPr>
-        <w:t>14/02/2024</w:t>
+        <w:t>1</w:t>
+      </w:r>
+      <w:r>
+        <w:rPr>
+          <w:rFonts w:ascii="Arial Narrow" w:hAnsi="Arial Narrow"/>
+          <w:sz w:val="26"/>
+          <w:szCs w:val="26"/>
+        </w:rPr>
+        <w:t>5</w:t>
+      </w:r>
+      <w:r>
+        <w:rPr>
+          <w:rFonts w:ascii="Arial Narrow" w:hAnsi="Arial Narrow"/>
+          <w:sz w:val="26"/>
+          <w:szCs w:val="26"/>
+        </w:rPr>
+        <w:t>/02/2024</w:t>
       </w:r>
     </w:p>
     <w:p>
@@ -491,7 +510,25 @@
                 <w:sz w:val="24"/>
                 <w:szCs w:val="24"/>
               </w:rPr>
-              <w:t>Integrante del grupo</w:t>
+              <w:t>Integrante</w:t>
+            </w:r>
+            <w:r>
+              <w:rPr>
+                <w:rFonts w:ascii="Arial Narrow" w:hAnsi="Arial Narrow"/>
+                <w:b/>
+                <w:sz w:val="24"/>
+                <w:szCs w:val="24"/>
+              </w:rPr>
+              <w:t>s</w:t>
+            </w:r>
+            <w:r>
+              <w:rPr>
+                <w:rFonts w:ascii="Arial Narrow" w:hAnsi="Arial Narrow"/>
+                <w:b/>
+                <w:sz w:val="24"/>
+                <w:szCs w:val="24"/>
+              </w:rPr>
+              <w:t xml:space="preserve"> del grupo</w:t>
             </w:r>
           </w:p>
         </w:tc>
@@ -1085,9 +1122,6 @@
         </w:tc>
       </w:tr>
       <w:tr>
-        <w:trPr>
-          <w:trHeight w:val="90"/>
-        </w:trPr>
         <w:tc>
           <w:tcPr>
             <w:tcW w:w="1271" w:type="dxa"/>
@@ -1136,105 +1170,16 @@
           </w:p>
         </w:tc>
       </w:tr>
-      <w:tr>
-        <w:tc>
-          <w:tcPr>
-            <w:tcW w:w="1271" w:type="dxa"/>
-          </w:tcPr>
-          <w:p>
-            <w:pPr>
-              <w:ind w:firstLine="0"/>
-              <w:jc w:val="center"/>
-              <w:rPr>
-                <w:rFonts w:ascii="Arial Narrow" w:hAnsi="Arial Narrow"/>
-                <w:sz w:val="24"/>
-                <w:szCs w:val="24"/>
-              </w:rPr>
-            </w:pPr>
-          </w:p>
-        </w:tc>
-        <w:tc>
-          <w:tcPr>
-            <w:tcW w:w="1276" w:type="dxa"/>
-          </w:tcPr>
-          <w:p>
-            <w:pPr>
-              <w:ind w:firstLine="0"/>
-              <w:jc w:val="center"/>
-              <w:rPr>
-                <w:rFonts w:ascii="Arial Narrow" w:hAnsi="Arial Narrow"/>
-                <w:sz w:val="24"/>
-                <w:szCs w:val="24"/>
-              </w:rPr>
-            </w:pPr>
-          </w:p>
-        </w:tc>
-        <w:tc>
-          <w:tcPr>
-            <w:tcW w:w="6237" w:type="dxa"/>
-          </w:tcPr>
-          <w:p>
-            <w:pPr>
-              <w:ind w:firstLine="0"/>
-              <w:jc w:val="center"/>
-              <w:rPr>
-                <w:sz w:val="24"/>
-                <w:szCs w:val="24"/>
-              </w:rPr>
-            </w:pPr>
-          </w:p>
-        </w:tc>
-      </w:tr>
-      <w:tr>
-        <w:tc>
-          <w:tcPr>
-            <w:tcW w:w="1271" w:type="dxa"/>
-          </w:tcPr>
-          <w:p>
-            <w:pPr>
-              <w:ind w:firstLine="0"/>
-              <w:jc w:val="center"/>
-              <w:rPr>
-                <w:rFonts w:ascii="Arial Narrow" w:hAnsi="Arial Narrow"/>
-                <w:sz w:val="24"/>
-                <w:szCs w:val="24"/>
-              </w:rPr>
-            </w:pPr>
-          </w:p>
-        </w:tc>
-        <w:tc>
-          <w:tcPr>
-            <w:tcW w:w="1276" w:type="dxa"/>
-          </w:tcPr>
-          <w:p>
-            <w:pPr>
-              <w:ind w:firstLine="0"/>
-              <w:jc w:val="center"/>
-              <w:rPr>
-                <w:rFonts w:ascii="Arial Narrow" w:hAnsi="Arial Narrow"/>
-                <w:sz w:val="24"/>
-                <w:szCs w:val="24"/>
-              </w:rPr>
-            </w:pPr>
-          </w:p>
-        </w:tc>
-        <w:tc>
-          <w:tcPr>
-            <w:tcW w:w="6237" w:type="dxa"/>
-          </w:tcPr>
-          <w:p>
-            <w:pPr>
-              <w:ind w:firstLine="0"/>
-              <w:jc w:val="center"/>
-              <w:rPr>
-                <w:sz w:val="24"/>
-                <w:szCs w:val="24"/>
-              </w:rPr>
-            </w:pPr>
-          </w:p>
-        </w:tc>
-      </w:tr>
     </w:tbl>
+    <w:p>
+      <w:pPr>
+        <w:ind w:firstLine="0"/>
+        <w:rPr>
+          <w:rFonts w:ascii="Arial Narrow" w:hAnsi="Arial Narrow"/>
+          <w:sz w:val="28"/>
+        </w:rPr>
+      </w:pPr>
+    </w:p>
     <w:p>
       <w:pPr>
         <w:ind w:firstLine="0"/>
@@ -1571,7 +1516,7 @@
                 <w:sz w:val="24"/>
                 <w:szCs w:val="24"/>
               </w:rPr>
-              <w:t>Cambios explicativos tras una revisión del documento</w:t>
+              <w:t>Añadidos los requisitos opcionales</w:t>
             </w:r>
           </w:p>
         </w:tc>
@@ -1824,7 +1769,7 @@
           <w:rFonts w:ascii="Arial Narrow" w:hAnsi="Arial Narrow"/>
         </w:rPr>
         <w:sectPr>
-          <w:headerReference w:type="default" r:id="rId9"/>
+          <w:headerReference w:type="default" r:id="rId10"/>
           <w:type w:val="continuous"/>
           <w:pgSz w:w="11906" w:h="16838"/>
           <w:pgMar w:top="1417" w:right="1701" w:bottom="1417" w:left="1701" w:header="708" w:footer="708" w:gutter="0"/>
@@ -1915,7 +1860,7 @@
             </w:rPr>
             <w:fldChar w:fldCharType="separate"/>
           </w:r>
-          <w:hyperlink w:anchor="_Toc158896926" w:history="1">
+          <w:hyperlink w:anchor="_Toc158924941" w:history="1">
             <w:r>
               <w:rPr>
                 <w:rStyle w:val="Hipervnculo"/>
@@ -1963,7 +1908,7 @@
                 <w:noProof/>
                 <w:webHidden/>
               </w:rPr>
-              <w:instrText xml:space="preserve"> PAGEREF _Toc158896926 \h </w:instrText>
+              <w:instrText xml:space="preserve"> PAGEREF _Toc158924941 \h </w:instrText>
             </w:r>
             <w:r>
               <w:rPr>
@@ -2005,7 +1950,7 @@
               <w14:ligatures w14:val="standardContextual"/>
             </w:rPr>
           </w:pPr>
-          <w:hyperlink w:anchor="_Toc158896927" w:history="1">
+          <w:hyperlink w:anchor="_Toc158924942" w:history="1">
             <w:r>
               <w:rPr>
                 <w:rStyle w:val="Hipervnculo"/>
@@ -2055,7 +2000,7 @@
                 <w:noProof/>
                 <w:webHidden/>
               </w:rPr>
-              <w:instrText xml:space="preserve"> PAGEREF _Toc158896927 \h </w:instrText>
+              <w:instrText xml:space="preserve"> PAGEREF _Toc158924942 \h </w:instrText>
             </w:r>
             <w:r>
               <w:rPr>
@@ -2097,7 +2042,7 @@
               <w14:ligatures w14:val="standardContextual"/>
             </w:rPr>
           </w:pPr>
-          <w:hyperlink w:anchor="_Toc158896928" w:history="1">
+          <w:hyperlink w:anchor="_Toc158924943" w:history="1">
             <w:r>
               <w:rPr>
                 <w:rStyle w:val="Hipervnculo"/>
@@ -2145,7 +2090,7 @@
                 <w:noProof/>
                 <w:webHidden/>
               </w:rPr>
-              <w:instrText xml:space="preserve"> PAGEREF _Toc158896928 \h </w:instrText>
+              <w:instrText xml:space="preserve"> PAGEREF _Toc158924943 \h </w:instrText>
             </w:r>
             <w:r>
               <w:rPr>
@@ -2165,7 +2110,7 @@
                 <w:noProof/>
                 <w:webHidden/>
               </w:rPr>
-              <w:t>2</w:t>
+              <w:t>3</w:t>
             </w:r>
             <w:r>
               <w:rPr>
@@ -2190,7 +2135,7 @@
               <w14:ligatures w14:val="standardContextual"/>
             </w:rPr>
           </w:pPr>
-          <w:hyperlink w:anchor="_Toc158896929" w:history="1">
+          <w:hyperlink w:anchor="_Toc158924944" w:history="1">
             <w:r>
               <w:rPr>
                 <w:rStyle w:val="Hipervnculo"/>
@@ -2217,7 +2162,7 @@
                 <w:b/>
                 <w:noProof/>
               </w:rPr>
-              <w:t>Requisitos de grupo</w:t>
+              <w:t>Primer entregable</w:t>
             </w:r>
             <w:r>
               <w:rPr>
@@ -2238,7 +2183,7 @@
                 <w:noProof/>
                 <w:webHidden/>
               </w:rPr>
-              <w:instrText xml:space="preserve"> PAGEREF _Toc158896929 \h </w:instrText>
+              <w:instrText xml:space="preserve"> PAGEREF _Toc158924944 \h </w:instrText>
             </w:r>
             <w:r>
               <w:rPr>
@@ -2258,100 +2203,7 @@
                 <w:noProof/>
                 <w:webHidden/>
               </w:rPr>
-              <w:t>2</w:t>
-            </w:r>
-            <w:r>
-              <w:rPr>
-                <w:noProof/>
-                <w:webHidden/>
-              </w:rPr>
-              <w:fldChar w:fldCharType="end"/>
-            </w:r>
-          </w:hyperlink>
-        </w:p>
-        <w:p>
-          <w:pPr>
-            <w:pStyle w:val="TDC1"/>
-            <w:tabs>
-              <w:tab w:val="left" w:pos="880"/>
-            </w:tabs>
-            <w:rPr>
-              <w:rFonts w:asciiTheme="minorHAnsi" w:hAnsiTheme="minorHAnsi"/>
-              <w:noProof/>
-              <w:kern w:val="2"/>
-              <w:lang w:eastAsia="es-ES"/>
-              <w14:ligatures w14:val="standardContextual"/>
-            </w:rPr>
-          </w:pPr>
-          <w:hyperlink w:anchor="_Toc158896930" w:history="1">
-            <w:r>
-              <w:rPr>
-                <w:rStyle w:val="Hipervnculo"/>
-                <w:rFonts w:ascii="Arial Narrow" w:hAnsi="Arial Narrow"/>
-                <w:b/>
-                <w:noProof/>
-              </w:rPr>
-              <w:t>3.2.</w:t>
-            </w:r>
-            <w:r>
-              <w:rPr>
-                <w:rFonts w:asciiTheme="minorHAnsi" w:hAnsiTheme="minorHAnsi"/>
-                <w:noProof/>
-                <w:kern w:val="2"/>
-                <w:lang w:eastAsia="es-ES"/>
-                <w14:ligatures w14:val="standardContextual"/>
-              </w:rPr>
-              <w:tab/>
-            </w:r>
-            <w:r>
-              <w:rPr>
-                <w:rStyle w:val="Hipervnculo"/>
-                <w:rFonts w:ascii="Arial Narrow" w:hAnsi="Arial Narrow"/>
-                <w:b/>
-                <w:noProof/>
-              </w:rPr>
-              <w:t>Requisitos individuales</w:t>
-            </w:r>
-            <w:r>
-              <w:rPr>
-                <w:noProof/>
-                <w:webHidden/>
-              </w:rPr>
-              <w:tab/>
-            </w:r>
-            <w:r>
-              <w:rPr>
-                <w:noProof/>
-                <w:webHidden/>
-              </w:rPr>
-              <w:fldChar w:fldCharType="begin"/>
-            </w:r>
-            <w:r>
-              <w:rPr>
-                <w:noProof/>
-                <w:webHidden/>
-              </w:rPr>
-              <w:instrText xml:space="preserve"> PAGEREF _Toc158896930 \h </w:instrText>
-            </w:r>
-            <w:r>
-              <w:rPr>
-                <w:noProof/>
-                <w:webHidden/>
-              </w:rPr>
-            </w:r>
-            <w:r>
-              <w:rPr>
-                <w:noProof/>
-                <w:webHidden/>
-              </w:rPr>
-              <w:fldChar w:fldCharType="separate"/>
-            </w:r>
-            <w:r>
-              <w:rPr>
-                <w:noProof/>
-                <w:webHidden/>
-              </w:rPr>
-              <w:t>2</w:t>
+              <w:t>3</w:t>
             </w:r>
             <w:r>
               <w:rPr>
@@ -2373,7 +2225,7 @@
               <w14:ligatures w14:val="standardContextual"/>
             </w:rPr>
           </w:pPr>
-          <w:hyperlink w:anchor="_Toc158896931" w:history="1">
+          <w:hyperlink w:anchor="_Toc158924945" w:history="1">
             <w:r>
               <w:rPr>
                 <w:rStyle w:val="Hipervnculo"/>
@@ -2421,7 +2273,7 @@
                 <w:noProof/>
                 <w:webHidden/>
               </w:rPr>
-              <w:instrText xml:space="preserve"> PAGEREF _Toc158896931 \h </w:instrText>
+              <w:instrText xml:space="preserve"> PAGEREF _Toc158924945 \h </w:instrText>
             </w:r>
             <w:r>
               <w:rPr>
@@ -2441,7 +2293,7 @@
                 <w:noProof/>
                 <w:webHidden/>
               </w:rPr>
-              <w:t>3</w:t>
+              <w:t>5</w:t>
             </w:r>
             <w:r>
               <w:rPr>
@@ -2463,7 +2315,7 @@
               <w14:ligatures w14:val="standardContextual"/>
             </w:rPr>
           </w:pPr>
-          <w:hyperlink w:anchor="_Toc158896932" w:history="1">
+          <w:hyperlink w:anchor="_Toc158924946" w:history="1">
             <w:r>
               <w:rPr>
                 <w:rStyle w:val="Hipervnculo"/>
@@ -2492,7 +2344,7 @@
                 <w:noProof/>
                 <w:webHidden/>
               </w:rPr>
-              <w:instrText xml:space="preserve"> PAGEREF _Toc158896932 \h </w:instrText>
+              <w:instrText xml:space="preserve"> PAGEREF _Toc158924946 \h </w:instrText>
             </w:r>
             <w:r>
               <w:rPr>
@@ -2512,7 +2364,7 @@
                 <w:noProof/>
                 <w:webHidden/>
               </w:rPr>
-              <w:t>3</w:t>
+              <w:t>5</w:t>
             </w:r>
             <w:r>
               <w:rPr>
@@ -2659,13 +2511,15 @@
           <w:ilvl w:val="0"/>
           <w:numId w:val="40"/>
         </w:numPr>
+        <w:spacing w:after="160"/>
+        <w:ind w:left="357" w:hanging="357"/>
         <w:rPr>
           <w:rFonts w:ascii="Arial Narrow" w:hAnsi="Arial Narrow"/>
           <w:b/>
           <w:szCs w:val="24"/>
         </w:rPr>
       </w:pPr>
-      <w:bookmarkStart w:id="0" w:name="_Toc158896926"/>
+      <w:bookmarkStart w:id="0" w:name="_Toc158924941"/>
       <w:r>
         <w:rPr>
           <w:rFonts w:ascii="Arial Narrow" w:hAnsi="Arial Narrow"/>
@@ -2675,7 +2529,6 @@
         <w:lastRenderedPageBreak/>
         <w:t>Resumen ejecutivo</w:t>
       </w:r>
-      <w:bookmarkStart w:id="1" w:name="_Toc158896927"/>
       <w:bookmarkEnd w:id="0"/>
     </w:p>
     <w:p>
@@ -2683,11 +2536,17 @@
         <w:ind w:firstLine="0"/>
       </w:pPr>
       <w:r>
-        <w:t>El informe de análisis incluye registros detallados de los análisis realizados sobre los requisitos relevantes, proporcionando conclusiones detalladas y decisiones para corregirlos, así como enlaces a la validación realizada por un profesor. Se enfoca en los requisitos que requieren análisis y se comparte en un foro para facilitar la validación adicional por parte del profesor</w:t>
-      </w:r>
-      <w:r>
-        <w:t>.</w:t>
-      </w:r>
+        <w:t>Este documento se centra en examinar selectivamente aquellos que requieren un análisis detallado. Cada registro de análisis incluye el requisito en cuestión, conclusiones detalladas y decisiones para corregir problemas. Se destaca la validación por parte de un profesor designado para garantizar la calidad. El informe promueve la colaboración al permitir la revisión y aportes adicionales en un foro específico.</w:t>
+      </w:r>
+    </w:p>
+    <w:p>
+      <w:pPr>
+        <w:ind w:firstLine="0"/>
+        <w:rPr>
+          <w:sz w:val="10"/>
+          <w:szCs w:val="10"/>
+        </w:rPr>
+      </w:pPr>
     </w:p>
     <w:p>
       <w:pPr>
@@ -2696,12 +2555,15 @@
           <w:ilvl w:val="0"/>
           <w:numId w:val="40"/>
         </w:numPr>
+        <w:spacing w:after="160"/>
+        <w:ind w:left="357" w:hanging="357"/>
         <w:rPr>
           <w:rFonts w:ascii="Arial Narrow" w:hAnsi="Arial Narrow"/>
           <w:b/>
           <w:bCs/>
         </w:rPr>
       </w:pPr>
+      <w:bookmarkStart w:id="1" w:name="_Toc158924942"/>
       <w:r>
         <w:rPr>
           <w:rFonts w:ascii="Arial Narrow" w:hAnsi="Arial Narrow"/>
@@ -2723,8 +2585,64 @@
         <w:rPr>
           <w:rFonts w:cs="Arial"/>
         </w:rPr>
-        <w:t>Intencionalmente en blanco. Se especifica en el resumen ejecutivo de este mismo informe.</w:t>
-      </w:r>
+        <w:t>Este documento establece un enfoque estructurado para llevar a cabo y documentar análisis sobre requisitos específicos del proyecto. El objetivo del informe de análisis es proporcionar una comprensión integral de los requisitos, articular conclusiones detalladas extraídas del proceso de análisis y proponer acciones apropiadas para abordar cualquier problema identificado.</w:t>
+      </w:r>
+    </w:p>
+    <w:p>
+      <w:pPr>
+        <w:ind w:firstLine="0"/>
+        <w:rPr>
+          <w:rFonts w:cs="Arial"/>
+        </w:rPr>
+      </w:pPr>
+      <w:r>
+        <w:rPr>
+          <w:rFonts w:cs="Arial"/>
+        </w:rPr>
+        <w:t>El informe de análisis consta de una serie de registros de análisis, cada uno abordando requisitos específicos que requieren un examen exhaustivo. Estos registros incluyen una copia textual del requisito en cuestión, junto con conclusiones detalladas del análisis y decisiones para corregir discrepancias.</w:t>
+      </w:r>
+    </w:p>
+    <w:p>
+      <w:pPr>
+        <w:ind w:firstLine="0"/>
+        <w:rPr>
+          <w:rFonts w:cs="Arial"/>
+        </w:rPr>
+      </w:pPr>
+      <w:r>
+        <w:rPr>
+          <w:rFonts w:cs="Arial"/>
+        </w:rPr>
+        <w:t>Para garantizar la calidad y validación de los resultados del análisis, cada registro incluye un enlace a la validación realizada por un profesor designado. Esta validación sirve como una medida de aseguramiento de la calidad, verificando la precisión y pertinencia de las conclusiones del análisis.</w:t>
+      </w:r>
+      <w:r>
+        <w:rPr>
+          <w:rFonts w:cs="Arial"/>
+        </w:rPr>
+        <w:t xml:space="preserve"> </w:t>
+      </w:r>
+      <w:r>
+        <w:rPr>
+          <w:rFonts w:cs="Arial"/>
+        </w:rPr>
+        <w:t>Además, para fomentar la colaboración y obtener ideas adicionales, los registros de análisis están destinados a ser publicados en un foro designado. Esto permite al profesor revisar los hallazgos y proporcionar aportes adicionales si es necesario, enriqueciendo así el proceso de análisis y garantizando su exhaustividad.</w:t>
+      </w:r>
+    </w:p>
+    <w:p>
+      <w:pPr>
+        <w:ind w:firstLine="0"/>
+        <w:rPr>
+          <w:rFonts w:cs="Arial"/>
+        </w:rPr>
+      </w:pPr>
+    </w:p>
+    <w:p>
+      <w:pPr>
+        <w:ind w:firstLine="0"/>
+        <w:rPr>
+          <w:rFonts w:cs="Arial"/>
+        </w:rPr>
+      </w:pPr>
     </w:p>
     <w:p>
       <w:pPr>
@@ -2733,19 +2651,22 @@
           <w:ilvl w:val="0"/>
           <w:numId w:val="40"/>
         </w:numPr>
+        <w:spacing w:after="200"/>
+        <w:ind w:left="357" w:hanging="357"/>
         <w:rPr>
           <w:rFonts w:ascii="Arial Narrow" w:hAnsi="Arial Narrow"/>
           <w:b/>
           <w:szCs w:val="24"/>
         </w:rPr>
       </w:pPr>
-      <w:bookmarkStart w:id="2" w:name="_Toc158896928"/>
+      <w:bookmarkStart w:id="2" w:name="_Toc158924943"/>
       <w:r>
         <w:rPr>
           <w:rFonts w:ascii="Arial Narrow" w:hAnsi="Arial Narrow"/>
           <w:b/>
           <w:szCs w:val="24"/>
         </w:rPr>
+        <w:lastRenderedPageBreak/>
         <w:t>Contenido</w:t>
       </w:r>
       <w:bookmarkEnd w:id="2"/>
@@ -2757,64 +2678,112 @@
           <w:ilvl w:val="1"/>
           <w:numId w:val="40"/>
         </w:numPr>
+        <w:spacing w:after="160"/>
+        <w:ind w:left="788" w:hanging="431"/>
         <w:rPr>
           <w:rFonts w:ascii="Arial Narrow" w:hAnsi="Arial Narrow"/>
           <w:b/>
           <w:szCs w:val="24"/>
         </w:rPr>
       </w:pPr>
-      <w:bookmarkStart w:id="3" w:name="_Toc158896929"/>
+      <w:bookmarkStart w:id="3" w:name="_Toc158924944"/>
       <w:r>
         <w:rPr>
           <w:rFonts w:ascii="Arial Narrow" w:hAnsi="Arial Narrow"/>
           <w:b/>
           <w:szCs w:val="24"/>
         </w:rPr>
-        <w:t>Requisitos de gr</w:t>
-      </w:r>
-      <w:r>
-        <w:rPr>
-          <w:rFonts w:ascii="Arial Narrow" w:hAnsi="Arial Narrow"/>
-          <w:b/>
-          <w:szCs w:val="24"/>
-        </w:rPr>
-        <w:t>upo</w:t>
+        <w:t>Primer entregable</w:t>
       </w:r>
       <w:bookmarkEnd w:id="3"/>
     </w:p>
     <w:p>
-      <w:r>
+      <w:pPr>
+        <w:ind w:firstLine="0"/>
+        <w:rPr>
+          <w:u w:val="single"/>
+        </w:rPr>
+      </w:pPr>
+      <w:r>
+        <w:rPr>
+          <w:u w:val="single"/>
+        </w:rPr>
         <w:t>Requisito #1:</w:t>
       </w:r>
     </w:p>
     <w:p>
       <w:pPr>
-        <w:rPr>
+        <w:ind w:firstLine="0"/>
+        <w:rPr>
+          <w:rFonts w:cs="Arial"/>
+          <w:i/>
+          <w:iCs/>
           <w:lang w:val="en-US"/>
         </w:rPr>
       </w:pPr>
       <w:r>
         <w:rPr>
+          <w:rFonts w:cs="Arial"/>
+          <w:i/>
+          <w:iCs/>
           <w:lang w:val="en-US"/>
         </w:rPr>
-        <w:t>“Instantiate and customise the appropriate starter project so that you can work on this project.  Make sure that the name of your project folder, maven configuration (pom.xml), and database is “Acme-SF-D</w:t>
+        <w:t xml:space="preserve">“Instantiate and </w:t>
+      </w:r>
+      <w:proofErr w:type="spellStart"/>
+      <w:r>
+        <w:rPr>
+          <w:rFonts w:cs="Arial"/>
+          <w:i/>
+          <w:iCs/>
+          <w:lang w:val="en-US"/>
+        </w:rPr>
+        <w:t>customise</w:t>
+      </w:r>
+      <w:proofErr w:type="spellEnd"/>
+      <w:r>
+        <w:rPr>
+          <w:rFonts w:cs="Arial"/>
+          <w:i/>
+          <w:iCs/>
+          <w:lang w:val="en-US"/>
+        </w:rPr>
+        <w:t xml:space="preserve"> the appropriate starter project so that you can work on this project.  Make sure that the name of your project folder, maven configuration (pom.xml), and database is “</w:t>
+      </w:r>
+      <w:proofErr w:type="spellStart"/>
+      <w:r>
+        <w:rPr>
+          <w:rFonts w:cs="Arial"/>
+          <w:i/>
+          <w:iCs/>
+          <w:lang w:val="en-US"/>
+        </w:rPr>
+        <w:t>Acme-SF-D</w:t>
       </w:r>
       <w:r>
         <w:rPr>
           <w:rFonts w:ascii="Cambria Math" w:hAnsi="Cambria Math" w:cs="Cambria Math"/>
+          <w:i/>
+          <w:iCs/>
           <w:lang w:val="en-US"/>
         </w:rPr>
         <w:t>〈</w:t>
       </w:r>
       <w:r>
         <w:rPr>
+          <w:rFonts w:cs="Arial"/>
+          <w:i/>
+          <w:iCs/>
           <w:lang w:val="en-US"/>
         </w:rPr>
         <w:t>dd</w:t>
       </w:r>
+      <w:proofErr w:type="spellEnd"/>
       <w:r>
         <w:rPr>
           <w:rFonts w:ascii="Cambria Math" w:hAnsi="Cambria Math" w:cs="Cambria Math"/>
+          <w:i/>
+          <w:iCs/>
           <w:lang w:val="en-US"/>
         </w:rPr>
         <w:t>〉</w:t>
@@ -2822,131 +2791,981 @@
       <w:r>
         <w:rPr>
           <w:rFonts w:cs="Arial"/>
+          <w:i/>
+          <w:iCs/>
           <w:lang w:val="en-US"/>
         </w:rPr>
+        <w:t>”, where “</w:t>
+      </w:r>
+      <w:r>
+        <w:rPr>
+          <w:rFonts w:ascii="Cambria Math" w:hAnsi="Cambria Math" w:cs="Cambria Math"/>
+          <w:i/>
+          <w:iCs/>
+          <w:lang w:val="en-US"/>
+        </w:rPr>
+        <w:t>〈</w:t>
+      </w:r>
+      <w:r>
+        <w:rPr>
+          <w:rFonts w:cs="Arial"/>
+          <w:i/>
+          <w:iCs/>
+          <w:lang w:val="en-US"/>
+        </w:rPr>
+        <w:t>dd</w:t>
+      </w:r>
+      <w:r>
+        <w:rPr>
+          <w:rFonts w:ascii="Cambria Math" w:hAnsi="Cambria Math" w:cs="Cambria Math"/>
+          <w:i/>
+          <w:iCs/>
+          <w:lang w:val="en-US"/>
+        </w:rPr>
+        <w:t>〉</w:t>
+      </w:r>
+      <w:r>
+        <w:rPr>
+          <w:rFonts w:cs="Arial"/>
+          <w:i/>
+          <w:iCs/>
+          <w:lang w:val="en-US"/>
+        </w:rPr>
+        <w:t>” denotes the deliverable number using two digits.  Make sure that you have followed the instructions in the “On Your Deliverables” document to package and deliver your work. This requirement must be fulfilled in this and every subsequent group or individual deliverable for it to be considered valid.”</w:t>
+      </w:r>
+    </w:p>
+    <w:p>
+      <w:pPr>
+        <w:spacing w:after="0"/>
+        <w:ind w:firstLine="0"/>
+      </w:pPr>
+      <w:r>
+        <w:t>Se pide instanciar y customizar el proyecto starter</w:t>
+      </w:r>
+      <w:r>
+        <w:t xml:space="preserve"> </w:t>
+      </w:r>
+      <w:r>
+        <w:t xml:space="preserve">para poder </w:t>
+      </w:r>
+      <w:r>
+        <w:t>trabajar con él</w:t>
+      </w:r>
+      <w:r>
+        <w:t xml:space="preserve">. </w:t>
+      </w:r>
+    </w:p>
+    <w:p>
+      <w:pPr>
+        <w:ind w:firstLine="0"/>
+      </w:pPr>
+      <w:r>
+        <w:t xml:space="preserve">Este requisito es claro y </w:t>
+      </w:r>
+      <w:r>
+        <w:t>conciso</w:t>
+      </w:r>
+      <w:r>
+        <w:t>, por lo que no requiere un análisis.</w:t>
+      </w:r>
+    </w:p>
+    <w:p>
+      <w:pPr>
+        <w:ind w:firstLine="0"/>
+        <w:rPr>
+          <w:sz w:val="6"/>
+          <w:szCs w:val="6"/>
+        </w:rPr>
+      </w:pPr>
+    </w:p>
+    <w:p>
+      <w:pPr>
+        <w:ind w:firstLine="0"/>
+        <w:rPr>
+          <w:u w:val="single"/>
+          <w:lang w:val="en-US"/>
+        </w:rPr>
+      </w:pPr>
+      <w:r>
+        <w:rPr>
+          <w:u w:val="single"/>
+          <w:lang w:val="en-US"/>
+        </w:rPr>
+        <w:t>Requisito #</w:t>
+      </w:r>
+      <w:r>
+        <w:rPr>
+          <w:u w:val="single"/>
+          <w:lang w:val="en-US"/>
+        </w:rPr>
+        <w:t>2</w:t>
+      </w:r>
+      <w:r>
+        <w:rPr>
+          <w:u w:val="single"/>
+          <w:lang w:val="en-US"/>
+        </w:rPr>
+        <w:t>:</w:t>
+      </w:r>
+    </w:p>
+    <w:p>
+      <w:pPr>
+        <w:ind w:firstLine="0"/>
+        <w:rPr>
+          <w:rFonts w:cs="Arial"/>
+          <w:i/>
+          <w:iCs/>
+        </w:rPr>
+      </w:pPr>
+      <w:r>
+        <w:rPr>
+          <w:rFonts w:cs="Arial"/>
+          <w:i/>
+          <w:iCs/>
+          <w:lang w:val="en-US"/>
+        </w:rPr>
+        <w:t>“</w:t>
+      </w:r>
+      <w:r>
+        <w:rPr>
+          <w:i/>
+          <w:iCs/>
+          <w:lang w:val="en-US"/>
+        </w:rPr>
+        <w:t xml:space="preserve">Produce a chartering </w:t>
+      </w:r>
+      <w:r>
+        <w:rPr>
+          <w:i/>
+          <w:iCs/>
+          <w:lang w:val="en-US"/>
+        </w:rPr>
+        <w:t>report.</w:t>
+      </w:r>
+      <w:r>
+        <w:rPr>
+          <w:i/>
+          <w:iCs/>
+        </w:rPr>
         <w:t>”</w:t>
       </w:r>
-      <w:r>
-        <w:rPr>
+    </w:p>
+    <w:p>
+      <w:pPr>
+        <w:spacing w:after="0"/>
+        <w:ind w:firstLine="0"/>
+      </w:pPr>
+      <w:r>
+        <w:t xml:space="preserve">Se pide producir un informe </w:t>
+      </w:r>
+      <w:r>
+        <w:t>grupal</w:t>
+      </w:r>
+      <w:r>
+        <w:t xml:space="preserve"> siguiendo las pautas </w:t>
+      </w:r>
+      <w:r>
+        <w:t>del</w:t>
+      </w:r>
+      <w:r>
+        <w:t xml:space="preserve"> documento </w:t>
+      </w:r>
+      <w:r>
+        <w:t>“</w:t>
+      </w:r>
+      <w:r>
+        <w:t>Annexes</w:t>
+      </w:r>
+      <w:r>
+        <w:t>”</w:t>
+      </w:r>
+      <w:r>
+        <w:t xml:space="preserve">. </w:t>
+      </w:r>
+    </w:p>
+    <w:p>
+      <w:pPr>
+        <w:ind w:firstLine="0"/>
+      </w:pPr>
+      <w:r>
+        <w:t xml:space="preserve">Este requisito es claro y </w:t>
+      </w:r>
+      <w:r>
+        <w:t>conciso</w:t>
+      </w:r>
+      <w:r>
+        <w:t>, por lo que no requiere un análisis.</w:t>
+      </w:r>
+    </w:p>
+    <w:p>
+      <w:pPr>
+        <w:ind w:firstLine="0"/>
+        <w:rPr>
+          <w:sz w:val="6"/>
+          <w:szCs w:val="6"/>
+        </w:rPr>
+      </w:pPr>
+    </w:p>
+    <w:p>
+      <w:pPr>
+        <w:ind w:firstLine="0"/>
+        <w:rPr>
+          <w:u w:val="single"/>
           <w:lang w:val="en-US"/>
         </w:rPr>
-        <w:t xml:space="preserve">, where </w:t>
-      </w:r>
-      <w:r>
+      </w:pPr>
+      <w:r>
+        <w:rPr>
+          <w:u w:val="single"/>
+          <w:lang w:val="en-US"/>
+        </w:rPr>
+        <w:t>Requisito #1</w:t>
+      </w:r>
+      <w:r>
+        <w:rPr>
+          <w:u w:val="single"/>
+          <w:lang w:val="en-US"/>
+        </w:rPr>
+        <w:t>5</w:t>
+      </w:r>
+      <w:r>
+        <w:rPr>
+          <w:u w:val="single"/>
+          <w:lang w:val="en-US"/>
+        </w:rPr>
+        <w:t>:</w:t>
+      </w:r>
+    </w:p>
+    <w:p>
+      <w:pPr>
+        <w:ind w:firstLine="0"/>
         <w:rPr>
           <w:rFonts w:cs="Arial"/>
+          <w:i/>
+          <w:iCs/>
           <w:lang w:val="en-US"/>
         </w:rPr>
+      </w:pPr>
+      <w:r>
+        <w:rPr>
+          <w:rFonts w:cs="Arial"/>
+          <w:i/>
+          <w:iCs/>
+          <w:lang w:val="en-US"/>
+        </w:rPr>
+        <w:t xml:space="preserve">“The system must be </w:t>
+      </w:r>
+      <w:proofErr w:type="spellStart"/>
+      <w:r>
+        <w:rPr>
+          <w:rFonts w:cs="Arial"/>
+          <w:i/>
+          <w:iCs/>
+          <w:lang w:val="en-US"/>
+        </w:rPr>
+        <w:t>internationalised</w:t>
+      </w:r>
+      <w:proofErr w:type="spellEnd"/>
+      <w:r>
+        <w:rPr>
+          <w:rFonts w:cs="Arial"/>
+          <w:i/>
+          <w:iCs/>
+          <w:lang w:val="en-US"/>
+        </w:rPr>
+        <w:t xml:space="preserve"> in English and Spanish. Other mainstream languages are welcome, but not required. This requirement must be fulfilled in this and every subsequent group or individual deliverable for it to be considered valid.</w:t>
+      </w:r>
+      <w:r>
+        <w:rPr>
+          <w:rFonts w:cs="Arial"/>
+          <w:i/>
+          <w:iCs/>
+          <w:lang w:val="en-US"/>
+        </w:rPr>
+        <w:t>”</w:t>
+      </w:r>
+    </w:p>
+    <w:p>
+      <w:pPr>
+        <w:spacing w:after="0"/>
+        <w:ind w:firstLine="0"/>
+      </w:pPr>
+      <w:r>
+        <w:t xml:space="preserve">Se pide </w:t>
+      </w:r>
+      <w:r>
+        <w:t>que en todos los entregables el sistema esté internacionalizado a los idiomas inglés y español</w:t>
+      </w:r>
+      <w:r>
+        <w:t xml:space="preserve">. </w:t>
+      </w:r>
+    </w:p>
+    <w:p>
+      <w:pPr>
+        <w:ind w:firstLine="0"/>
+      </w:pPr>
+      <w:r>
+        <w:t xml:space="preserve">Este requisito es claro y </w:t>
+      </w:r>
+      <w:r>
+        <w:t>conciso</w:t>
+      </w:r>
+      <w:r>
+        <w:t>, por lo que no requiere un análisis.</w:t>
+      </w:r>
+    </w:p>
+    <w:p>
+      <w:pPr>
+        <w:ind w:firstLine="0"/>
+        <w:rPr>
+          <w:sz w:val="6"/>
+          <w:szCs w:val="6"/>
+        </w:rPr>
+      </w:pPr>
+    </w:p>
+    <w:p>
+      <w:pPr>
+        <w:ind w:firstLine="0"/>
+        <w:rPr>
+          <w:sz w:val="6"/>
+          <w:szCs w:val="6"/>
+        </w:rPr>
+      </w:pPr>
+    </w:p>
+    <w:p>
+      <w:pPr>
+        <w:ind w:firstLine="0"/>
+        <w:rPr>
+          <w:sz w:val="6"/>
+          <w:szCs w:val="6"/>
+        </w:rPr>
+      </w:pPr>
+    </w:p>
+    <w:p>
+      <w:pPr>
+        <w:ind w:firstLine="0"/>
+        <w:rPr>
+          <w:sz w:val="6"/>
+          <w:szCs w:val="6"/>
+        </w:rPr>
+      </w:pPr>
+    </w:p>
+    <w:p>
+      <w:pPr>
+        <w:ind w:firstLine="0"/>
+        <w:rPr>
+          <w:sz w:val="6"/>
+          <w:szCs w:val="6"/>
+        </w:rPr>
+      </w:pPr>
+    </w:p>
+    <w:p>
+      <w:pPr>
+        <w:ind w:firstLine="0"/>
+        <w:rPr>
+          <w:sz w:val="6"/>
+          <w:szCs w:val="6"/>
+        </w:rPr>
+      </w:pPr>
+    </w:p>
+    <w:p>
+      <w:pPr>
+        <w:ind w:firstLine="0"/>
+        <w:rPr>
+          <w:u w:val="single"/>
+          <w:lang w:val="en-US"/>
+        </w:rPr>
+      </w:pPr>
+      <w:r>
+        <w:rPr>
+          <w:u w:val="single"/>
+          <w:lang w:val="en-US"/>
+        </w:rPr>
+        <w:lastRenderedPageBreak/>
+        <w:t>Requisito #1</w:t>
+      </w:r>
+      <w:r>
+        <w:rPr>
+          <w:u w:val="single"/>
+          <w:lang w:val="en-US"/>
+        </w:rPr>
+        <w:t>6</w:t>
+      </w:r>
+      <w:r>
+        <w:rPr>
+          <w:u w:val="single"/>
+          <w:lang w:val="en-US"/>
+        </w:rPr>
+        <w:t>:</w:t>
+      </w:r>
+    </w:p>
+    <w:p>
+      <w:pPr>
+        <w:ind w:firstLine="0"/>
+        <w:rPr>
+          <w:rFonts w:cs="Arial"/>
+          <w:i/>
+          <w:iCs/>
+          <w:lang w:val="en-US"/>
+        </w:rPr>
+      </w:pPr>
+      <w:r>
+        <w:rPr>
+          <w:rFonts w:cs="Arial"/>
+          <w:i/>
+          <w:iCs/>
+          <w:lang w:val="en-US"/>
+        </w:rPr>
         <w:t>“</w:t>
       </w:r>
-      <w:r>
-        <w:rPr>
-          <w:rFonts w:ascii="Cambria Math" w:hAnsi="Cambria Math" w:cs="Cambria Math"/>
+      <w:bookmarkStart w:id="4" w:name="_Hlk158920298"/>
+      <w:r>
+        <w:rPr>
+          <w:rStyle w:val="normaltextrun"/>
+          <w:rFonts w:cs="Arial"/>
+          <w:i/>
+          <w:iCs/>
           <w:lang w:val="en-US"/>
         </w:rPr>
-        <w:t>〈</w:t>
-      </w:r>
-      <w:r>
-        <w:rPr>
+        <w:t xml:space="preserve">Produce an analysis report regarding this </w:t>
+      </w:r>
+      <w:bookmarkEnd w:id="4"/>
+      <w:r>
+        <w:rPr>
+          <w:rStyle w:val="normaltextrun"/>
+          <w:rFonts w:cs="Arial"/>
+          <w:i/>
+          <w:iCs/>
           <w:lang w:val="en-US"/>
         </w:rPr>
-        <w:t>dd</w:t>
-      </w:r>
-      <w:r>
-        <w:rPr>
-          <w:rFonts w:ascii="Cambria Math" w:hAnsi="Cambria Math" w:cs="Cambria Math"/>
+        <w:t>deliverable.”</w:t>
+      </w:r>
+    </w:p>
+    <w:p>
+      <w:pPr>
+        <w:spacing w:after="0"/>
+        <w:ind w:firstLine="0"/>
+      </w:pPr>
+      <w:r>
+        <w:t xml:space="preserve">Se pide producir un informe </w:t>
+      </w:r>
+      <w:r>
+        <w:t>grupal</w:t>
+      </w:r>
+      <w:r>
+        <w:t xml:space="preserve"> siguiendo las pautas </w:t>
+      </w:r>
+      <w:r>
+        <w:t>del</w:t>
+      </w:r>
+      <w:r>
+        <w:t xml:space="preserve"> documento </w:t>
+      </w:r>
+      <w:r>
+        <w:t>“</w:t>
+      </w:r>
+      <w:r>
+        <w:t>Annexes</w:t>
+      </w:r>
+      <w:r>
+        <w:t>”</w:t>
+      </w:r>
+      <w:r>
+        <w:t xml:space="preserve">. </w:t>
+      </w:r>
+    </w:p>
+    <w:p>
+      <w:pPr>
+        <w:ind w:firstLine="0"/>
+      </w:pPr>
+      <w:r>
+        <w:t xml:space="preserve">Este requisito es claro y </w:t>
+      </w:r>
+      <w:r>
+        <w:t>conciso</w:t>
+      </w:r>
+      <w:r>
+        <w:t>, por lo que no requiere un análisis.</w:t>
+      </w:r>
+    </w:p>
+    <w:p>
+      <w:pPr>
+        <w:ind w:firstLine="0"/>
+        <w:rPr>
+          <w:sz w:val="6"/>
+          <w:szCs w:val="6"/>
+        </w:rPr>
+      </w:pPr>
+    </w:p>
+    <w:p>
+      <w:pPr>
+        <w:ind w:firstLine="0"/>
+        <w:rPr>
+          <w:u w:val="single"/>
           <w:lang w:val="en-US"/>
         </w:rPr>
-        <w:t>〉</w:t>
-      </w:r>
-      <w:r>
+      </w:pPr>
+      <w:r>
+        <w:rPr>
+          <w:u w:val="single"/>
+          <w:lang w:val="en-US"/>
+        </w:rPr>
+        <w:t>Requisito #1</w:t>
+      </w:r>
+      <w:r>
+        <w:rPr>
+          <w:u w:val="single"/>
+          <w:lang w:val="en-US"/>
+        </w:rPr>
+        <w:t>7</w:t>
+      </w:r>
+      <w:r>
+        <w:rPr>
+          <w:u w:val="single"/>
+          <w:lang w:val="en-US"/>
+        </w:rPr>
+        <w:t>:</w:t>
+      </w:r>
+    </w:p>
+    <w:p>
+      <w:pPr>
+        <w:ind w:firstLine="0"/>
         <w:rPr>
           <w:rFonts w:cs="Arial"/>
+          <w:i/>
+          <w:iCs/>
+          <w:u w:val="single"/>
           <w:lang w:val="en-US"/>
         </w:rPr>
+      </w:pPr>
+      <w:r>
+        <w:rPr>
+          <w:rFonts w:cs="Arial"/>
+          <w:i/>
+          <w:iCs/>
+          <w:lang w:val="en-US"/>
+        </w:rPr>
+        <w:t>“</w:t>
+      </w:r>
+      <w:bookmarkStart w:id="5" w:name="_Hlk158920356"/>
+      <w:r>
+        <w:rPr>
+          <w:rStyle w:val="normaltextrun"/>
+          <w:rFonts w:cs="Arial"/>
+          <w:i/>
+          <w:iCs/>
+          <w:lang w:val="en-US"/>
+        </w:rPr>
+        <w:t>Produce a planning and progress report</w:t>
+      </w:r>
+      <w:bookmarkEnd w:id="5"/>
+      <w:r>
+        <w:rPr>
+          <w:rStyle w:val="normaltextrun"/>
+          <w:rFonts w:cs="Arial"/>
+          <w:i/>
+          <w:iCs/>
+          <w:lang w:val="en-US"/>
+        </w:rPr>
+        <w:t>.</w:t>
+      </w:r>
+      <w:r>
+        <w:rPr>
+          <w:rStyle w:val="normaltextrun"/>
+          <w:rFonts w:cs="Arial"/>
+          <w:i/>
+          <w:iCs/>
+          <w:lang w:val="en-US"/>
+        </w:rPr>
         <w:t>”</w:t>
       </w:r>
-      <w:r>
-        <w:rPr>
+    </w:p>
+    <w:p>
+      <w:pPr>
+        <w:spacing w:after="0"/>
+        <w:ind w:firstLine="0"/>
+      </w:pPr>
+      <w:r>
+        <w:t xml:space="preserve">Se pide producir un informe </w:t>
+      </w:r>
+      <w:r>
+        <w:t>grupal</w:t>
+      </w:r>
+      <w:r>
+        <w:t xml:space="preserve"> siguiendo las pautas </w:t>
+      </w:r>
+      <w:r>
+        <w:t>del</w:t>
+      </w:r>
+      <w:r>
+        <w:t xml:space="preserve"> documento </w:t>
+      </w:r>
+      <w:r>
+        <w:t>“</w:t>
+      </w:r>
+      <w:r>
+        <w:t>Annexes</w:t>
+      </w:r>
+      <w:r>
+        <w:t>”</w:t>
+      </w:r>
+      <w:r>
+        <w:t xml:space="preserve">. </w:t>
+      </w:r>
+    </w:p>
+    <w:p>
+      <w:pPr>
+        <w:ind w:firstLine="0"/>
+      </w:pPr>
+      <w:r>
+        <w:t xml:space="preserve">Este requisito es claro y </w:t>
+      </w:r>
+      <w:r>
+        <w:t>conciso</w:t>
+      </w:r>
+      <w:r>
+        <w:t>, por lo que no requiere un análisis</w:t>
+      </w:r>
+      <w:r>
+        <w:t>.</w:t>
+      </w:r>
+    </w:p>
+    <w:p>
+      <w:pPr>
+        <w:ind w:firstLine="0"/>
+        <w:rPr>
+          <w:sz w:val="6"/>
+          <w:szCs w:val="6"/>
+        </w:rPr>
+      </w:pPr>
+    </w:p>
+    <w:p>
+      <w:pPr>
+        <w:ind w:firstLine="0"/>
+        <w:rPr>
+          <w:u w:val="single"/>
           <w:lang w:val="en-US"/>
         </w:rPr>
-        <w:t xml:space="preserve"> denotes the deliverable number using two digits.  Make sure that you have followed the instructions in the </w:t>
-      </w:r>
-      <w:r>
+      </w:pPr>
+      <w:r>
+        <w:rPr>
+          <w:u w:val="single"/>
+          <w:lang w:val="en-US"/>
+        </w:rPr>
+        <w:t>Requisito #1</w:t>
+      </w:r>
+      <w:r>
+        <w:rPr>
+          <w:u w:val="single"/>
+          <w:lang w:val="en-US"/>
+        </w:rPr>
+        <w:t>8</w:t>
+      </w:r>
+      <w:r>
+        <w:rPr>
+          <w:u w:val="single"/>
+          <w:lang w:val="en-US"/>
+        </w:rPr>
+        <w:t>:</w:t>
+      </w:r>
+    </w:p>
+    <w:p>
+      <w:pPr>
+        <w:keepNext/>
+        <w:spacing w:before="240" w:after="240"/>
+        <w:ind w:firstLine="0"/>
         <w:rPr>
           <w:rFonts w:cs="Arial"/>
+          <w:i/>
+          <w:iCs/>
           <w:lang w:val="en-US"/>
         </w:rPr>
+      </w:pPr>
+      <w:r>
+        <w:rPr>
+          <w:rFonts w:cs="Arial"/>
+          <w:i/>
+          <w:iCs/>
+          <w:lang w:val="en-US"/>
+        </w:rPr>
         <w:t>“</w:t>
       </w:r>
-      <w:r>
-        <w:rPr>
+      <w:bookmarkStart w:id="6" w:name="_Hlk158920547"/>
+      <w:r>
+        <w:rPr>
+          <w:rStyle w:val="normaltextrun"/>
+          <w:rFonts w:cs="Arial"/>
+          <w:i/>
+          <w:iCs/>
           <w:lang w:val="en-US"/>
         </w:rPr>
-        <w:t>On Your Deliverables</w:t>
-      </w:r>
+        <w:t>Produce a report on how you have set up your development configuration. We are not asking you to reproduce the guidelines to set it up, but to make it clear that you have followed them, and you have your development configuration ready to work.</w:t>
+      </w:r>
+      <w:bookmarkEnd w:id="6"/>
       <w:r>
         <w:rPr>
           <w:rFonts w:cs="Arial"/>
+          <w:i/>
+          <w:iCs/>
           <w:lang w:val="en-US"/>
         </w:rPr>
         <w:t>”</w:t>
       </w:r>
-      <w:r>
-        <w:rPr>
+    </w:p>
+    <w:p>
+      <w:pPr>
+        <w:spacing w:after="0"/>
+        <w:ind w:firstLine="0"/>
+      </w:pPr>
+      <w:r>
+        <w:t xml:space="preserve">Se pide </w:t>
+      </w:r>
+      <w:r>
+        <w:t>un informe grupal en el que expliquemos como hemos configurado en entorno de desarrollo y su configuración</w:t>
+      </w:r>
+      <w:r>
+        <w:t xml:space="preserve">. </w:t>
+      </w:r>
+    </w:p>
+    <w:p>
+      <w:pPr>
+        <w:ind w:firstLine="0"/>
+      </w:pPr>
+      <w:r>
+        <w:t xml:space="preserve">Este requisito es claro y </w:t>
+      </w:r>
+      <w:r>
+        <w:t>conciso</w:t>
+      </w:r>
+      <w:r>
+        <w:t>, por lo que no requiere un análisis.</w:t>
+      </w:r>
+    </w:p>
+    <w:p>
+      <w:pPr>
+        <w:ind w:firstLine="0"/>
+        <w:rPr>
+          <w:sz w:val="6"/>
+          <w:szCs w:val="6"/>
+        </w:rPr>
+      </w:pPr>
+    </w:p>
+    <w:p>
+      <w:pPr>
+        <w:ind w:firstLine="0"/>
+        <w:rPr>
+          <w:u w:val="single"/>
           <w:lang w:val="en-US"/>
         </w:rPr>
-        <w:t xml:space="preserve"> document to package and deliver your work. This requirement must be fulfilled in this and every subsequent group or individual deliverable for it to be considered valid.”</w:t>
-      </w:r>
-    </w:p>
-    <w:p>
-      <w:r>
-        <w:t>Para abordar este requisito en grupo, decidimos reunirnos con un previo trabajo individual para instanciar el proyecto starter</w:t>
-      </w:r>
-      <w:r>
-        <w:t xml:space="preserve"> y convertirlo en nuestro proyecto Acme-SF</w:t>
-      </w:r>
-      <w:r>
-        <w:t>. En esta reunión tomamos decisiones sobre la estética de las imágenes usadas en la aplicación (banner, icono, etc</w:t>
+      </w:pPr>
+      <w:r>
+        <w:rPr>
+          <w:u w:val="single"/>
+          <w:lang w:val="en-US"/>
+        </w:rPr>
+        <w:t>Requisito #1</w:t>
+      </w:r>
+      <w:r>
+        <w:rPr>
+          <w:u w:val="single"/>
+          <w:lang w:val="en-US"/>
+        </w:rPr>
+        <w:t>9</w:t>
+      </w:r>
+      <w:r>
+        <w:rPr>
+          <w:u w:val="single"/>
+          <w:lang w:val="en-US"/>
+        </w:rPr>
+        <w:t>:</w:t>
+      </w:r>
+    </w:p>
+    <w:p>
+      <w:pPr>
+        <w:ind w:firstLine="0"/>
+        <w:rPr>
+          <w:rFonts w:cs="Arial"/>
+          <w:i/>
+          <w:iCs/>
+          <w:lang w:val="en-US"/>
+        </w:rPr>
+      </w:pPr>
+      <w:r>
+        <w:rPr>
+          <w:rFonts w:cs="Arial"/>
+          <w:i/>
+          <w:iCs/>
+          <w:lang w:val="en-US"/>
+        </w:rPr>
+        <w:t>“</w:t>
+      </w:r>
+      <w:r>
+        <w:rPr>
+          <w:rFonts w:cs="Arial"/>
+          <w:i/>
+          <w:iCs/>
+          <w:lang w:val="en-US"/>
+        </w:rPr>
+        <w:t>Produce a report on what you knew about the architecture of a WIS before this subject</w:t>
+      </w:r>
+      <w:r>
+        <w:rPr>
+          <w:rFonts w:cs="Arial"/>
+          <w:i/>
+          <w:iCs/>
+          <w:lang w:val="en-US"/>
+        </w:rPr>
+        <w:t>.”</w:t>
+      </w:r>
+    </w:p>
+    <w:p>
+      <w:pPr>
+        <w:spacing w:after="0"/>
+        <w:ind w:firstLine="0"/>
+      </w:pPr>
+      <w:r>
+        <w:t xml:space="preserve">Se pide </w:t>
+      </w:r>
+      <w:r>
+        <w:t>elaborar un informe grupal en el que expongamos nuestro conocimiento previo a la asignatura sobre la arquitectura de una WIS</w:t>
+      </w:r>
+      <w:r>
+        <w:t xml:space="preserve">. </w:t>
+      </w:r>
+    </w:p>
+    <w:p>
+      <w:pPr>
+        <w:ind w:firstLine="0"/>
+      </w:pPr>
+      <w:r>
+        <w:t xml:space="preserve">Este requisito es claro y </w:t>
+      </w:r>
+      <w:r>
+        <w:t>conciso</w:t>
+      </w:r>
+      <w:r>
+        <w:t>, por lo que no requiere un análisis.</w:t>
+      </w:r>
+    </w:p>
+    <w:p>
+      <w:pPr>
+        <w:ind w:firstLine="0"/>
+        <w:rPr>
+          <w:sz w:val="6"/>
+          <w:szCs w:val="6"/>
+        </w:rPr>
+      </w:pPr>
+    </w:p>
+    <w:p>
+      <w:pPr>
+        <w:ind w:firstLine="0"/>
+        <w:rPr>
+          <w:u w:val="single"/>
+          <w:lang w:val="en-US"/>
+        </w:rPr>
+      </w:pPr>
+      <w:r>
+        <w:rPr>
+          <w:u w:val="single"/>
+          <w:lang w:val="en-US"/>
+        </w:rPr>
+        <w:t>Requisito #</w:t>
+      </w:r>
+      <w:r>
+        <w:rPr>
+          <w:u w:val="single"/>
+          <w:lang w:val="en-US"/>
+        </w:rPr>
+        <w:t>20</w:t>
+      </w:r>
+      <w:r>
+        <w:rPr>
+          <w:u w:val="single"/>
+          <w:lang w:val="en-US"/>
+        </w:rPr>
+        <w:t>:</w:t>
+      </w:r>
+    </w:p>
+    <w:p>
+      <w:pPr>
+        <w:ind w:firstLine="0"/>
+        <w:rPr>
+          <w:rFonts w:cs="Arial"/>
+          <w:i/>
+          <w:iCs/>
+          <w:lang w:val="en-US"/>
+        </w:rPr>
+      </w:pPr>
+      <w:r>
+        <w:rPr>
+          <w:rFonts w:cs="Arial"/>
+          <w:i/>
+          <w:iCs/>
+          <w:lang w:val="en-US"/>
+        </w:rPr>
+        <w:t>“</w:t>
+      </w:r>
+      <w:r>
+        <w:rPr>
+          <w:rFonts w:cs="Arial"/>
+          <w:i/>
+          <w:iCs/>
+          <w:lang w:val="en-US"/>
+        </w:rPr>
+        <w:t xml:space="preserve">Produce a report on what you knew about testing a WIS before this </w:t>
+      </w:r>
+      <w:r>
+        <w:rPr>
+          <w:rFonts w:cs="Arial"/>
+          <w:i/>
+          <w:iCs/>
+          <w:lang w:val="en-US"/>
+        </w:rPr>
+        <w:t>subject.</w:t>
+      </w:r>
+      <w:r>
+        <w:rPr>
+          <w:rFonts w:cs="Arial"/>
+          <w:i/>
+          <w:iCs/>
+          <w:lang w:val="en-US"/>
+        </w:rPr>
+        <w:t>”</w:t>
+      </w:r>
+    </w:p>
+    <w:p>
+      <w:pPr>
+        <w:spacing w:after="0"/>
+        <w:ind w:firstLine="0"/>
+      </w:pPr>
+      <w:r>
+        <w:t xml:space="preserve">Se pide </w:t>
+      </w:r>
+      <w:r>
+        <w:t xml:space="preserve">elaborar un informe grupal en el que expongamos nuestro conocimiento previo a la asignatura sobre </w:t>
+      </w:r>
+      <w:r>
+        <w:t>el testing a una WIS</w:t>
+      </w:r>
+      <w:r>
+        <w:t xml:space="preserve">. </w:t>
+      </w:r>
+    </w:p>
+    <w:p>
+      <w:pPr>
+        <w:ind w:firstLine="0"/>
+      </w:pPr>
+      <w:r>
+        <w:t xml:space="preserve">Este requisito es claro y </w:t>
+      </w:r>
+      <w:r>
+        <w:t>conciso</w:t>
+      </w:r>
+      <w:r>
+        <w:t>, por lo que no requiere un análisis</w:t>
       </w:r>
       <w:r>
         <w:t>.</w:t>
-      </w:r>
-      <w:r>
-        <w:t xml:space="preserve">). Para todo esto seguimos las instrucciones definidas en </w:t>
-      </w:r>
-      <w:r>
-        <w:t>el documento de la asignatura.</w:t>
-      </w:r>
-    </w:p>
-    <w:p>
-      <w:pPr>
-        <w:pStyle w:val="Ttulo1"/>
-        <w:numPr>
-          <w:ilvl w:val="1"/>
-          <w:numId w:val="40"/>
-        </w:numPr>
-        <w:rPr>
-          <w:rFonts w:ascii="Arial Narrow" w:hAnsi="Arial Narrow"/>
-          <w:b/>
-          <w:szCs w:val="24"/>
-        </w:rPr>
-      </w:pPr>
-      <w:bookmarkStart w:id="4" w:name="_Toc158896930"/>
-      <w:r>
-        <w:rPr>
-          <w:rFonts w:ascii="Arial Narrow" w:hAnsi="Arial Narrow"/>
-          <w:b/>
-          <w:szCs w:val="24"/>
-        </w:rPr>
-        <w:lastRenderedPageBreak/>
-        <w:t>Requisitos individuales</w:t>
-      </w:r>
-      <w:bookmarkEnd w:id="4"/>
-    </w:p>
-    <w:p>
-      <w:r>
-        <w:t>En este sprint, todos los miembros del equipo de desarrollo tienen los mismos requisitos individuales, estos requisitos están tratados en los analysis reports de cada uno de los miembros.</w:t>
       </w:r>
     </w:p>
     <w:p>
@@ -2956,19 +3775,22 @@
           <w:ilvl w:val="0"/>
           <w:numId w:val="40"/>
         </w:numPr>
+        <w:spacing w:after="160"/>
+        <w:ind w:left="357" w:hanging="357"/>
         <w:rPr>
           <w:rFonts w:ascii="Arial Narrow" w:hAnsi="Arial Narrow"/>
           <w:b/>
           <w:szCs w:val="24"/>
         </w:rPr>
       </w:pPr>
-      <w:bookmarkStart w:id="5" w:name="_Toc158896931"/>
+      <w:bookmarkStart w:id="7" w:name="_Toc158924945"/>
       <w:r>
         <w:rPr>
           <w:rFonts w:ascii="Arial Narrow" w:hAnsi="Arial Narrow"/>
           <w:b/>
           <w:szCs w:val="24"/>
         </w:rPr>
+        <w:lastRenderedPageBreak/>
         <w:t>Conclusio</w:t>
       </w:r>
       <w:r>
@@ -2987,7 +3809,7 @@
         </w:rPr>
         <w:t>es</w:t>
       </w:r>
-      <w:bookmarkEnd w:id="5"/>
+      <w:bookmarkEnd w:id="7"/>
     </w:p>
     <w:p>
       <w:pPr>
@@ -3000,13 +3822,25 @@
         <w:rPr>
           <w:rFonts w:cs="Arial"/>
         </w:rPr>
-        <w:t>Este primer sprint de nuestro proyecto ha estado enfocado principalmente en la familiarización de los miembros del equipo de desarrollo con el entorno de trabajo y las herramientas proporcionadas para la ejecución de las futuras tareas. Esto implica que la carga de trabajo centrada en requisitos funcionales es menor y que el enfoque del equipo sea más organiza</w:t>
+        <w:t xml:space="preserve">Este primer </w:t>
       </w:r>
       <w:r>
         <w:rPr>
           <w:rFonts w:cs="Arial"/>
         </w:rPr>
-        <w:t>tivo. Aun así hemos tenido un requisito principal en el que ya hemos empezado a tomar decisiones.</w:t>
+        <w:t>entregable</w:t>
+      </w:r>
+      <w:r>
+        <w:rPr>
+          <w:rFonts w:cs="Arial"/>
+        </w:rPr>
+        <w:t xml:space="preserve"> de nuestro proyecto ha estado enfocado principalmente en la familiarización de los miembros del equipo de desarrollo con el entorno de trabajo y las herramientas proporcionadas para la ejecución de las futuras tareas. Esto implica que la carga de trabajo centrada en requisitos funcionales es menor y que el enfoque del equipo sea más organiza</w:t>
+      </w:r>
+      <w:r>
+        <w:rPr>
+          <w:rFonts w:cs="Arial"/>
+        </w:rPr>
+        <w:t>tivo.</w:t>
       </w:r>
     </w:p>
     <w:p>
@@ -3041,15 +3875,24 @@
           <w:b/>
         </w:rPr>
       </w:pPr>
-      <w:bookmarkStart w:id="6" w:name="_Toc158896932"/>
-      <w:r>
+    </w:p>
+    <w:p>
+      <w:pPr>
+        <w:pStyle w:val="Ttulo1"/>
         <w:rPr>
           <w:rFonts w:ascii="Arial Narrow" w:hAnsi="Arial Narrow"/>
           <w:b/>
         </w:rPr>
+      </w:pPr>
+      <w:bookmarkStart w:id="8" w:name="_Toc158924946"/>
+      <w:r>
+        <w:rPr>
+          <w:rFonts w:ascii="Arial Narrow" w:hAnsi="Arial Narrow"/>
+          <w:b/>
+        </w:rPr>
         <w:t>Bibliografía</w:t>
       </w:r>
-      <w:bookmarkEnd w:id="6"/>
+      <w:bookmarkEnd w:id="8"/>
     </w:p>
     <w:p>
       <w:pPr>
@@ -3078,8 +3921,8 @@
       </w:pPr>
     </w:p>
     <w:sectPr>
-      <w:headerReference w:type="default" r:id="rId10"/>
-      <w:footerReference w:type="default" r:id="rId11"/>
+      <w:headerReference w:type="default" r:id="rId11"/>
+      <w:footerReference w:type="default" r:id="rId12"/>
       <w:type w:val="continuous"/>
       <w:pgSz w:w="11906" w:h="16838"/>
       <w:pgMar w:top="1417" w:right="1701" w:bottom="1417" w:left="1701" w:header="708" w:footer="708" w:gutter="0"/>
@@ -10146,6 +10989,23 @@
       <w:lang w:val="es-ES_tradnl" w:eastAsia="es-ES"/>
     </w:rPr>
   </w:style>
+  <w:style w:type="character" w:styleId="Mencinsinresolver">
+    <w:name w:val="Unresolved Mention"/>
+    <w:basedOn w:val="Fuentedeprrafopredeter"/>
+    <w:uiPriority w:val="99"/>
+    <w:semiHidden/>
+    <w:unhideWhenUsed/>
+    <w:rsid w:val="001E47B4"/>
+    <w:rPr>
+      <w:color w:val="605E5C"/>
+      <w:shd w:val="clear" w:color="auto" w:fill="E1DFDD"/>
+    </w:rPr>
+  </w:style>
+  <w:style w:type="character" w:customStyle="1" w:styleId="normaltextrun">
+    <w:name w:val="normaltextrun"/>
+    <w:basedOn w:val="Fuentedeprrafopredeter"/>
+    <w:rsid w:val="0069314B"/>
+  </w:style>
 </w:styles>
 </file>
 

</xml_diff>